<commit_message>
update data redux payroll
</commit_message>
<xml_diff>
--- a/public/report.docx
+++ b/public/report.docx
@@ -410,9 +410,9 @@
         <w:tblLook w:val="04A0" w:firstRow="1" w:lastRow="0" w:firstColumn="1" w:lastColumn="0" w:noHBand="0" w:noVBand="1"/>
       </w:tblPr>
       <w:tblGrid>
-        <w:gridCol w:w="2097"/>
-        <w:gridCol w:w="2606"/>
-        <w:gridCol w:w="2129"/>
+        <w:gridCol w:w="1795"/>
+        <w:gridCol w:w="2784"/>
+        <w:gridCol w:w="2253"/>
         <w:gridCol w:w="2518"/>
       </w:tblGrid>
       <w:tr>
@@ -543,7 +543,23 @@
                 <w:sz w:val="27"/>
                 <w:szCs w:val="27"/>
               </w:rPr>
-              <w:t>{#salarys}{taskId}</w:t>
+              <w:t>{#salarys}{</w:t>
+            </w:r>
+            <w:r>
+              <w:rPr>
+                <w:color w:val="000000"/>
+                <w:sz w:val="27"/>
+                <w:szCs w:val="27"/>
+              </w:rPr>
+              <w:t>id</w:t>
+            </w:r>
+            <w:r>
+              <w:rPr>
+                <w:color w:val="000000"/>
+                <w:sz w:val="27"/>
+                <w:szCs w:val="27"/>
+              </w:rPr>
+              <w:t>}</w:t>
             </w:r>
           </w:p>
         </w:tc>
@@ -572,7 +588,7 @@
                 <w:sz w:val="27"/>
                 <w:szCs w:val="27"/>
               </w:rPr>
-              <w:t>taskName</w:t>
+              <w:t>name</w:t>
             </w:r>
             <w:r>
               <w:rPr>
@@ -601,7 +617,23 @@
                 <w:sz w:val="27"/>
                 <w:szCs w:val="27"/>
               </w:rPr>
-              <w:t>{taskDate}</w:t>
+              <w:t>{</w:t>
+            </w:r>
+            <w:r>
+              <w:rPr>
+                <w:color w:val="000000"/>
+                <w:sz w:val="27"/>
+                <w:szCs w:val="27"/>
+              </w:rPr>
+              <w:t>time</w:t>
+            </w:r>
+            <w:r>
+              <w:rPr>
+                <w:color w:val="000000"/>
+                <w:sz w:val="27"/>
+                <w:szCs w:val="27"/>
+              </w:rPr>
+              <w:t>}</w:t>
             </w:r>
           </w:p>
         </w:tc>

</xml_diff>